<commit_message>
Commit 2 Lessons Learn English D91, 92
</commit_message>
<xml_diff>
--- a/Learn English-D88.docx
+++ b/Learn English-D88.docx
@@ -70,7 +70,21 @@
                 <w:i/>
                 <w:sz w:val="24"/>
               </w:rPr>
-              <w:t xml:space="preserve"> Vingroup has started discussion for acquiring part of LG Electronics Inc.’s smartphone ubsiness to </w:t>
+              <w:t xml:space="preserve"> Vingroup has started discussion for acquiring part of LG Electronics Inc.’s smartphone b</w:t>
+            </w:r>
+            <w:r>
+              <w:rPr>
+                <w:i/>
+                <w:sz w:val="24"/>
+              </w:rPr>
+              <w:t>u</w:t>
+            </w:r>
+            <w:r>
+              <w:rPr>
+                <w:i/>
+                <w:sz w:val="24"/>
+              </w:rPr>
+              <w:t xml:space="preserve">siness to </w:t>
             </w:r>
             <w:r>
               <w:rPr>
@@ -349,7 +363,48 @@
               <w:rPr>
                 <w:sz w:val="24"/>
               </w:rPr>
-              <w:t>Vingroup is a large conglomer</w:t>
+              <w:t>Vingroup is a large conglomerate in Vietnam with a market capitalization of US$16.5 billion as of the end of 2020, accounting for 14 percent of the total market cap of Vietnamese listed companies.</w:t>
+            </w:r>
+          </w:p>
+          <w:p>
+            <w:pPr>
+              <w:rPr>
+                <w:sz w:val="24"/>
+              </w:rPr>
+            </w:pPr>
+          </w:p>
+          <w:p>
+            <w:pPr>
+              <w:rPr>
+                <w:sz w:val="24"/>
+              </w:rPr>
+            </w:pPr>
+            <w:r>
+              <w:rPr>
+                <w:sz w:val="24"/>
+              </w:rPr>
+              <w:lastRenderedPageBreak/>
+              <w:t>The company is engaged in diverse business areas, but its presence is still modest on the global stage.</w:t>
+            </w:r>
+          </w:p>
+          <w:p>
+            <w:pPr>
+              <w:rPr>
+                <w:sz w:val="24"/>
+              </w:rPr>
+            </w:pPr>
+          </w:p>
+          <w:p>
+            <w:pPr>
+              <w:rPr>
+                <w:sz w:val="24"/>
+              </w:rPr>
+            </w:pPr>
+            <w:r>
+              <w:rPr>
+                <w:sz w:val="24"/>
+              </w:rPr>
+              <w:t>Vingroup entered the smartphone business in 2018. It has been producing smartphones under original design manufac</w:t>
             </w:r>
             <w:bookmarkStart w:id="0" w:name="_GoBack"/>
             <w:bookmarkEnd w:id="0"/>
@@ -357,48 +412,7 @@
               <w:rPr>
                 <w:sz w:val="24"/>
               </w:rPr>
-              <w:t>ate in Vietnam with a market capitalization of US$16.5 billion as of the end of 2020, accounting for 14 percent of the total market cap of Vietnamese listed companies.</w:t>
-            </w:r>
-          </w:p>
-          <w:p>
-            <w:pPr>
-              <w:rPr>
-                <w:sz w:val="24"/>
-              </w:rPr>
-            </w:pPr>
-          </w:p>
-          <w:p>
-            <w:pPr>
-              <w:rPr>
-                <w:sz w:val="24"/>
-              </w:rPr>
-            </w:pPr>
-            <w:r>
-              <w:rPr>
-                <w:sz w:val="24"/>
-              </w:rPr>
-              <w:lastRenderedPageBreak/>
-              <w:t>The company is engaged in diverse business areas, but its presence is still modest on the global stage.</w:t>
-            </w:r>
-          </w:p>
-          <w:p>
-            <w:pPr>
-              <w:rPr>
-                <w:sz w:val="24"/>
-              </w:rPr>
-            </w:pPr>
-          </w:p>
-          <w:p>
-            <w:pPr>
-              <w:rPr>
-                <w:sz w:val="24"/>
-              </w:rPr>
-            </w:pPr>
-            <w:r>
-              <w:rPr>
-                <w:sz w:val="24"/>
-              </w:rPr>
-              <w:t>Vingroup entered the smartphone business in 2018. It has been producing smartphones under original design manufacturing (ODM) contract with LG Electronics.</w:t>
+              <w:t>turing (ODM) contract with LG Electronics.</w:t>
             </w:r>
           </w:p>
           <w:p>
@@ -460,15 +474,7 @@
                 <w:i/>
                 <w:sz w:val="24"/>
               </w:rPr>
-              <w:t>C</w:t>
-            </w:r>
-            <w:r>
-              <w:rPr>
-                <w:b/>
-                <w:i/>
-                <w:sz w:val="24"/>
-              </w:rPr>
-              <w:t>onglomerate</w:t>
+              <w:t>Conglomerate</w:t>
             </w:r>
             <w:r>
               <w:rPr>
@@ -499,15 +505,7 @@
                 <w:i/>
                 <w:sz w:val="24"/>
               </w:rPr>
-              <w:t>B</w:t>
-            </w:r>
-            <w:r>
-              <w:rPr>
-                <w:b/>
-                <w:i/>
-                <w:sz w:val="24"/>
-              </w:rPr>
-              <w:t>olster</w:t>
+              <w:t>Bolster</w:t>
             </w:r>
             <w:r>
               <w:rPr>
@@ -599,14 +597,7 @@
                 <w:b/>
                 <w:sz w:val="24"/>
               </w:rPr>
-              <w:t>C</w:t>
-            </w:r>
-            <w:r>
-              <w:rPr>
-                <w:b/>
-                <w:sz w:val="24"/>
-              </w:rPr>
-              <w:t>ovet</w:t>
+              <w:t>Covet</w:t>
             </w:r>
             <w:r>
               <w:rPr>
@@ -647,14 +638,7 @@
                 <w:b/>
                 <w:sz w:val="24"/>
               </w:rPr>
-              <w:t>E</w:t>
-            </w:r>
-            <w:r>
-              <w:rPr>
-                <w:b/>
-                <w:sz w:val="24"/>
-              </w:rPr>
-              <w:t>yeing</w:t>
+              <w:t>Eyeing</w:t>
             </w:r>
             <w:r>
               <w:rPr>
@@ -820,14 +804,7 @@
                 <w:b/>
                 <w:sz w:val="24"/>
               </w:rPr>
-              <w:t>R</w:t>
-            </w:r>
-            <w:r>
-              <w:rPr>
-                <w:b/>
-                <w:sz w:val="24"/>
-              </w:rPr>
-              <w:t>estructuring</w:t>
+              <w:t>Restructuring</w:t>
             </w:r>
             <w:r>
               <w:rPr>

</xml_diff>